<commit_message>
Edit Ch 6 Notes, Add article on fees to Ch 12 Notes
</commit_message>
<xml_diff>
--- a/Chapter_12/Chapter_12.docx
+++ b/Chapter_12/Chapter_12.docx
@@ -1341,7 +1341,7 @@
               <a:graphicData uri="http://schemas.openxmlformats.org/drawingml/2006/picture">
                 <pic:pic>
                   <pic:nvPicPr>
-                    <pic:cNvPr descr="real_estate_agents.png" id="0" name="Picture"/>
+                    <pic:cNvPr descr="images/real_estate_agents.png" id="0" name="Picture"/>
                     <pic:cNvPicPr>
                       <a:picLocks noChangeArrowheads="1" noChangeAspect="1"/>
                     </pic:cNvPicPr>
@@ -1534,7 +1534,7 @@
               <a:graphicData uri="http://schemas.openxmlformats.org/drawingml/2006/picture">
                 <pic:pic>
                   <pic:nvPicPr>
-                    <pic:cNvPr descr="reverse_contingency.png" id="0" name="Picture"/>
+                    <pic:cNvPr descr="images/reverse_contingency.png" id="0" name="Picture"/>
                     <pic:cNvPicPr>
                       <a:picLocks noChangeArrowheads="1" noChangeAspect="1"/>
                     </pic:cNvPicPr>
@@ -1757,7 +1757,7 @@
               <a:graphicData uri="http://schemas.openxmlformats.org/drawingml/2006/picture">
                 <pic:pic>
                   <pic:nvPicPr>
-                    <pic:cNvPr descr="expenses_deducted_before.png" id="0" name="Picture"/>
+                    <pic:cNvPr descr="images/expenses_deducted_before.png" id="0" name="Picture"/>
                     <pic:cNvPicPr>
                       <a:picLocks noChangeArrowheads="1" noChangeAspect="1"/>
                     </pic:cNvPicPr>
@@ -1822,7 +1822,7 @@
               <a:graphicData uri="http://schemas.openxmlformats.org/drawingml/2006/picture">
                 <pic:pic>
                   <pic:nvPicPr>
-                    <pic:cNvPr descr="expenses_deducted_after.png" id="0" name="Picture"/>
+                    <pic:cNvPr descr="images/expenses_deducted_after.png" id="0" name="Picture"/>
                     <pic:cNvPicPr>
                       <a:picLocks noChangeArrowheads="1" noChangeAspect="1"/>
                     </pic:cNvPicPr>
@@ -2332,6 +2332,69 @@
       </w:pPr>
       <w:r>
         <w:t xml:space="preserve">Lodestar = number of hours worked x prevailing market rates.</w:t>
+      </w:r>
+    </w:p>
+    <w:p>
+      <w:pPr>
+        <w:pStyle w:val="Heading2"/>
+      </w:pPr>
+      <w:bookmarkStart w:id="54" w:name="totally-optional-readings-and-viewings"/>
+      <w:r>
+        <w:t xml:space="preserve">Totally Optional Readings and Viewings</w:t>
+      </w:r>
+      <w:bookmarkEnd w:id="54"/>
+    </w:p>
+    <w:p>
+      <w:pPr>
+        <w:pStyle w:val="Compact"/>
+        <w:numPr>
+          <w:numId w:val="1007"/>
+          <w:ilvl w:val="0"/>
+        </w:numPr>
+      </w:pPr>
+      <w:hyperlink r:id="rId55">
+        <w:r>
+          <w:rPr>
+            <w:rStyle w:val="Hyperlink"/>
+          </w:rPr>
+          <w:t xml:space="preserve">Nebraska Supreme Court Disbars Lawyer For Commingling Funds</w:t>
+        </w:r>
+      </w:hyperlink>
+      <w:r>
+        <w:t xml:space="preserve">, Omaha World Herald, 1 September 1018.</w:t>
+      </w:r>
+    </w:p>
+    <w:p>
+      <w:pPr>
+        <w:pStyle w:val="Compact"/>
+        <w:numPr>
+          <w:numId w:val="1007"/>
+          <w:ilvl w:val="0"/>
+        </w:numPr>
+      </w:pPr>
+      <w:hyperlink r:id="rId56">
+        <w:r>
+          <w:rPr>
+            <w:i/>
+            <w:rStyle w:val="Hyperlink"/>
+          </w:rPr>
+          <w:t xml:space="preserve">The Lawyerist</w:t>
+        </w:r>
+        <w:r>
+          <w:rPr>
+            <w:rStyle w:val="Hyperlink"/>
+          </w:rPr>
+          <w:t xml:space="preserve"> </w:t>
+        </w:r>
+        <w:r>
+          <w:rPr>
+            <w:rStyle w:val="Hyperlink"/>
+          </w:rPr>
+          <w:t xml:space="preserve">Podcast #177: Billing Flat Fees for Unpredictable Cases, with Gabriel Cheong</w:t>
+        </w:r>
+      </w:hyperlink>
+      <w:r>
+        <w:t xml:space="preserve">, by Lindsey Calhoon on June 20th, 2018.</w:t>
       </w:r>
     </w:p>
     <w:sectPr/>
@@ -2862,6 +2925,9 @@
     <w:lvlOverride w:ilvl="8">
       <w:startOverride w:val="1"/>
     </w:lvlOverride>
+  </w:num>
+  <w:num w:numId="1007">
+    <w:abstractNumId w:val="991"/>
   </w:num>
 </w:numbering>
 </file>

</xml_diff>